<commit_message>
Update 600090 ACW2 Group TimeSheet.docx
</commit_message>
<xml_diff>
--- a/600090 ACW2 Group TimeSheet.docx
+++ b/600090 ACW2 Group TimeSheet.docx
@@ -308,13 +308,25 @@
               <w:rPr>
                 <w:sz w:val="20"/>
               </w:rPr>
-              <w:t>4</w:t>
+              <w:t>7</w:t>
             </w:r>
             <w:r>
               <w:rPr>
                 <w:sz w:val="20"/>
               </w:rPr>
-              <w:t>hrs 15min</w:t>
+              <w:t>hrs 1</w:t>
+            </w:r>
+            <w:r>
+              <w:rPr>
+                <w:sz w:val="20"/>
+              </w:rPr>
+              <w:t>0</w:t>
+            </w:r>
+            <w:r>
+              <w:rPr>
+                <w:sz w:val="20"/>
+              </w:rPr>
+              <w:t>min</w:t>
             </w:r>
           </w:p>
         </w:tc>

</xml_diff>